<commit_message>
Report,presentation & notebook submission
</commit_message>
<xml_diff>
--- a/Best_location_for_a_car_rental_agency_in_Paris.docx
+++ b/Best_location_for_a_car_rental_agency_in_Paris.docx
@@ -1085,9 +1085,21 @@
           <w:szCs w:val="27"/>
           <w:lang w:val="en-US" w:eastAsia="fr-FR"/>
         </w:rPr>
-        <w:t>Data descritption</w:t>
+        <w:t xml:space="preserve">Data </w:t>
       </w:r>
       <w:bookmarkEnd w:id="1"/>
+      <w:r>
+        <w:rPr>
+          <w:rFonts w:asciiTheme="majorHAnsi" w:eastAsia="Times New Roman" w:hAnsiTheme="majorHAnsi" w:cstheme="majorHAnsi"/>
+          <w:b/>
+          <w:bCs/>
+          <w:color w:val="000000"/>
+          <w:sz w:val="27"/>
+          <w:szCs w:val="27"/>
+          <w:lang w:val="en-US" w:eastAsia="fr-FR"/>
+        </w:rPr>
+        <w:t>description</w:t>
+      </w:r>
     </w:p>
     <w:p>
       <w:pPr>
@@ -1423,7 +1435,27 @@
           <w:szCs w:val="21"/>
           <w:lang w:val="en-US" w:eastAsia="fr-FR"/>
         </w:rPr>
-        <w:t>We will keep only the following columns : PostalCode,District_Number,District_Name and</w:t>
+        <w:t xml:space="preserve">We </w:t>
+      </w:r>
+      <w:r>
+        <w:rPr>
+          <w:rFonts w:asciiTheme="majorHAnsi" w:eastAsia="Times New Roman" w:hAnsiTheme="majorHAnsi" w:cstheme="majorHAnsi"/>
+          <w:color w:val="000000"/>
+          <w:sz w:val="21"/>
+          <w:szCs w:val="21"/>
+          <w:lang w:val="en-US" w:eastAsia="fr-FR"/>
+        </w:rPr>
+        <w:t>kept</w:t>
+      </w:r>
+      <w:r>
+        <w:rPr>
+          <w:rFonts w:asciiTheme="majorHAnsi" w:eastAsia="Times New Roman" w:hAnsiTheme="majorHAnsi" w:cstheme="majorHAnsi"/>
+          <w:color w:val="000000"/>
+          <w:sz w:val="21"/>
+          <w:szCs w:val="21"/>
+          <w:lang w:val="en-US" w:eastAsia="fr-FR"/>
+        </w:rPr>
+        <w:t xml:space="preserve"> only the following columns : PostalCode,District_Number,District_Name and</w:t>
       </w:r>
       <w:r>
         <w:rPr>
@@ -1895,7 +1927,43 @@
           <w:szCs w:val="24"/>
           <w:lang w:val="en-US" w:eastAsia="fr-FR"/>
         </w:rPr>
-        <w:t>Clustering  Dsitricts with Kmeans method</w:t>
+        <w:t xml:space="preserve">Clustering  </w:t>
+      </w:r>
+      <w:r>
+        <w:rPr>
+          <w:rFonts w:asciiTheme="majorHAnsi" w:eastAsia="Times New Roman" w:hAnsiTheme="majorHAnsi" w:cstheme="majorHAnsi"/>
+          <w:b/>
+          <w:bCs/>
+          <w:color w:val="000000"/>
+          <w:sz w:val="24"/>
+          <w:szCs w:val="24"/>
+          <w:lang w:val="en-US" w:eastAsia="fr-FR"/>
+        </w:rPr>
+        <w:t>d</w:t>
+      </w:r>
+      <w:r>
+        <w:rPr>
+          <w:rFonts w:asciiTheme="majorHAnsi" w:eastAsia="Times New Roman" w:hAnsiTheme="majorHAnsi" w:cstheme="majorHAnsi"/>
+          <w:b/>
+          <w:bCs/>
+          <w:color w:val="000000"/>
+          <w:sz w:val="24"/>
+          <w:szCs w:val="24"/>
+          <w:lang w:val="en-US" w:eastAsia="fr-FR"/>
+        </w:rPr>
+        <w:t>istricts</w:t>
+      </w:r>
+      <w:r>
+        <w:rPr>
+          <w:rFonts w:asciiTheme="majorHAnsi" w:eastAsia="Times New Roman" w:hAnsiTheme="majorHAnsi" w:cstheme="majorHAnsi"/>
+          <w:b/>
+          <w:bCs/>
+          <w:color w:val="000000"/>
+          <w:sz w:val="24"/>
+          <w:szCs w:val="24"/>
+          <w:lang w:val="en-US" w:eastAsia="fr-FR"/>
+        </w:rPr>
+        <w:t xml:space="preserve"> with Kmeans method</w:t>
       </w:r>
     </w:p>
     <w:p>
@@ -2511,7 +2579,17 @@
           <w:lang w:val="en-US" w:eastAsia="fr-FR"/>
         </w:rPr>
         <w:lastRenderedPageBreak/>
-        <w:t xml:space="preserve">We get </w:t>
+        <w:t>From</w:t>
+      </w:r>
+      <w:r>
+        <w:rPr>
+          <w:rFonts w:asciiTheme="majorHAnsi" w:eastAsia="Times New Roman" w:hAnsiTheme="majorHAnsi" w:cstheme="majorHAnsi"/>
+          <w:color w:val="000000"/>
+          <w:sz w:val="21"/>
+          <w:szCs w:val="21"/>
+          <w:lang w:val="en-US" w:eastAsia="fr-FR"/>
+        </w:rPr>
+        <w:t xml:space="preserve"> </w:t>
       </w:r>
       <w:r>
         <w:rPr>
@@ -2762,8 +2840,6 @@
           </wp:inline>
         </w:drawing>
       </w:r>
-      <w:bookmarkStart w:id="4" w:name="_GoBack"/>
-      <w:bookmarkEnd w:id="4"/>
     </w:p>
     <w:p>
       <w:pPr>
@@ -2791,7 +2867,7 @@
           <w:lang w:val="en-US" w:eastAsia="fr-FR"/>
         </w:rPr>
       </w:pPr>
-      <w:bookmarkStart w:id="5" w:name="_Toc48674271"/>
+      <w:bookmarkStart w:id="4" w:name="_Toc48674271"/>
       <w:r>
         <w:rPr>
           <w:rFonts w:asciiTheme="majorHAnsi" w:eastAsia="Times New Roman" w:hAnsiTheme="majorHAnsi" w:cstheme="majorHAnsi"/>
@@ -2804,7 +2880,7 @@
         </w:rPr>
         <w:t>Discussion</w:t>
       </w:r>
-      <w:bookmarkEnd w:id="5"/>
+      <w:bookmarkEnd w:id="4"/>
     </w:p>
     <w:p>
       <w:pPr>
@@ -2871,7 +2947,49 @@
           <w:szCs w:val="21"/>
           <w:lang w:val="en-US"/>
         </w:rPr>
-        <w:t>It seems wise to chose a district from the cluster 0 with low density of car rental agencies and low housing prices such as "Buttes-Montmartre","Buttes-Chaumont","Ménilmontant","Passy" or "Observatoire" ( The purple marke</w:t>
+        <w:t>It seems wise to cho</w:t>
+      </w:r>
+      <w:r>
+        <w:rPr>
+          <w:rFonts w:asciiTheme="majorHAnsi" w:hAnsiTheme="majorHAnsi" w:cstheme="majorHAnsi"/>
+          <w:color w:val="000000"/>
+          <w:sz w:val="21"/>
+          <w:szCs w:val="21"/>
+          <w:lang w:val="en-US"/>
+        </w:rPr>
+        <w:t>o</w:t>
+      </w:r>
+      <w:bookmarkStart w:id="5" w:name="_GoBack"/>
+      <w:bookmarkEnd w:id="5"/>
+      <w:r>
+        <w:rPr>
+          <w:rFonts w:asciiTheme="majorHAnsi" w:hAnsiTheme="majorHAnsi" w:cstheme="majorHAnsi"/>
+          <w:color w:val="000000"/>
+          <w:sz w:val="21"/>
+          <w:szCs w:val="21"/>
+          <w:lang w:val="en-US"/>
+        </w:rPr>
+        <w:t xml:space="preserve">se a district from the cluster </w:t>
+      </w:r>
+      <w:r>
+        <w:rPr>
+          <w:rFonts w:asciiTheme="majorHAnsi" w:hAnsiTheme="majorHAnsi" w:cstheme="majorHAnsi"/>
+          <w:color w:val="000000"/>
+          <w:sz w:val="21"/>
+          <w:szCs w:val="21"/>
+          <w:lang w:val="en-US"/>
+        </w:rPr>
+        <w:t>2</w:t>
+      </w:r>
+      <w:r>
+        <w:rPr>
+          <w:rFonts w:asciiTheme="majorHAnsi" w:hAnsiTheme="majorHAnsi" w:cstheme="majorHAnsi"/>
+          <w:color w:val="000000"/>
+          <w:sz w:val="21"/>
+          <w:szCs w:val="21"/>
+          <w:lang w:val="en-US"/>
+        </w:rPr>
+        <w:t xml:space="preserve"> with low density of car rental agencies and low housing prices such as "Buttes-Montmartre","Buttes-Chaumont","Ménilmontant","Passy" or "Observatoire" ( The purple marke</w:t>
       </w:r>
       <w:r>
         <w:rPr>
@@ -3135,7 +3253,37 @@
           <w:szCs w:val="21"/>
           <w:lang w:val="en-US"/>
         </w:rPr>
-        <w:t xml:space="preserve"> that is to say a district with few car rental agencies and low housing prices.</w:t>
+        <w:t xml:space="preserve"> </w:t>
+      </w:r>
+      <w:r>
+        <w:rPr>
+          <w:rFonts w:asciiTheme="majorHAnsi" w:hAnsiTheme="majorHAnsi" w:cstheme="majorHAnsi"/>
+          <w:color w:val="000000"/>
+          <w:sz w:val="21"/>
+          <w:szCs w:val="21"/>
+          <w:lang w:val="en-US"/>
+        </w:rPr>
+        <w:t xml:space="preserve">, </w:t>
+      </w:r>
+      <w:r>
+        <w:rPr>
+          <w:rFonts w:asciiTheme="majorHAnsi" w:hAnsiTheme="majorHAnsi" w:cstheme="majorHAnsi"/>
+          <w:color w:val="000000"/>
+          <w:sz w:val="21"/>
+          <w:szCs w:val="21"/>
+          <w:lang w:val="en-US"/>
+        </w:rPr>
+        <w:t>a</w:t>
+      </w:r>
+      <w:r>
+        <w:rPr>
+          <w:rFonts w:asciiTheme="majorHAnsi" w:hAnsiTheme="majorHAnsi" w:cstheme="majorHAnsi"/>
+          <w:color w:val="000000"/>
+          <w:sz w:val="21"/>
+          <w:szCs w:val="21"/>
+          <w:lang w:val="en-US"/>
+        </w:rPr>
+        <w:t xml:space="preserve"> district with few car rental agencies and low housing prices.</w:t>
       </w:r>
     </w:p>
     <w:p>
@@ -3287,7 +3435,27 @@
           <w:szCs w:val="21"/>
           <w:lang w:val="en-US"/>
         </w:rPr>
-        <w:t>e highlighted that the cluster 0 was the better choice.</w:t>
+        <w:t xml:space="preserve">e highlighted that the cluster </w:t>
+      </w:r>
+      <w:r>
+        <w:rPr>
+          <w:rFonts w:asciiTheme="majorHAnsi" w:hAnsiTheme="majorHAnsi" w:cstheme="majorHAnsi"/>
+          <w:color w:val="000000"/>
+          <w:sz w:val="21"/>
+          <w:szCs w:val="21"/>
+          <w:lang w:val="en-US"/>
+        </w:rPr>
+        <w:t>2</w:t>
+      </w:r>
+      <w:r>
+        <w:rPr>
+          <w:rFonts w:asciiTheme="majorHAnsi" w:hAnsiTheme="majorHAnsi" w:cstheme="majorHAnsi"/>
+          <w:color w:val="000000"/>
+          <w:sz w:val="21"/>
+          <w:szCs w:val="21"/>
+          <w:lang w:val="en-US"/>
+        </w:rPr>
+        <w:t xml:space="preserve"> was the better choice.</w:t>
       </w:r>
     </w:p>
     <w:p>
@@ -6126,7 +6294,7 @@
 </file>
 
 <file path=customXml/itemProps1.xml><?xml version="1.0" encoding="utf-8"?>
-<ds:datastoreItem xmlns:ds="http://schemas.openxmlformats.org/officeDocument/2006/customXml" ds:itemID="{8F099B63-8893-4850-BF20-44F7DAD45F30}">
+<ds:datastoreItem xmlns:ds="http://schemas.openxmlformats.org/officeDocument/2006/customXml" ds:itemID="{A4DFCD92-3987-405E-987E-18DED136E190}">
   <ds:schemaRefs>
     <ds:schemaRef ds:uri="http://schemas.openxmlformats.org/officeDocument/2006/bibliography"/>
   </ds:schemaRefs>

</xml_diff>